<commit_message>
modified:   documentazioneApp.docx 	deleted:    ~$cumentazioneApp.docx
</commit_message>
<xml_diff>
--- a/documentazioneApp.docx
+++ b/documentazioneApp.docx
@@ -618,6 +618,16 @@
         </w:rPr>
         <w:t>sezione dedicata all’utente. Oltre alla possibilità di vedere e modificare i propri dati, in questo spazio si si potranno visionare le proprie domande (con le risposte ricevute) e le risposte date agli altri utenti.</w:t>
       </w:r>
+    </w:p>
+    <w:p>
+      <w:pPr>
+        <w:rPr>
+          <w:b/>
+          <w:bCs/>
+          <w:sz w:val="24"/>
+          <w:szCs w:val="24"/>
+        </w:rPr>
+      </w:pPr>
     </w:p>
     <w:p>
       <w:pPr>

</xml_diff>

<commit_message>
sezione archivio + risposte + filtro categoria + immagini
</commit_message>
<xml_diff>
--- a/documentazioneApp.docx
+++ b/documentazioneApp.docx
@@ -202,10 +202,10 @@
           <w:szCs w:val="24"/>
         </w:rPr>
         <w:drawing>
-          <wp:inline distT="0" distB="0" distL="0" distR="0" wp14:anchorId="518C3DDD" wp14:editId="46D8B83B">
-            <wp:extent cx="6120130" cy="3836035"/>
-            <wp:effectExtent l="0" t="0" r="0" b="0"/>
-            <wp:docPr id="1" name="Picture 1"/>
+          <wp:inline distT="0" distB="0" distL="0" distR="0" wp14:anchorId="338A9B4E" wp14:editId="607E2CFA">
+            <wp:extent cx="6111240" cy="3116580"/>
+            <wp:effectExtent l="0" t="0" r="3810" b="7620"/>
+            <wp:docPr id="2" name="Immagine 2"/>
             <wp:cNvGraphicFramePr>
               <a:graphicFrameLocks xmlns:a="http://schemas.openxmlformats.org/drawingml/2006/main" noChangeAspect="1"/>
             </wp:cNvGraphicFramePr>
@@ -213,8 +213,10 @@
               <a:graphicData uri="http://schemas.openxmlformats.org/drawingml/2006/picture">
                 <pic:pic xmlns:pic="http://schemas.openxmlformats.org/drawingml/2006/picture">
                   <pic:nvPicPr>
-                    <pic:cNvPr id="1" name="Picture 1"/>
-                    <pic:cNvPicPr/>
+                    <pic:cNvPr id="0" name="Picture 1"/>
+                    <pic:cNvPicPr>
+                      <a:picLocks noChangeAspect="1" noChangeArrowheads="1"/>
+                    </pic:cNvPicPr>
                   </pic:nvPicPr>
                   <pic:blipFill>
                     <a:blip r:embed="rId5">
@@ -224,18 +226,23 @@
                         </a:ext>
                       </a:extLst>
                     </a:blip>
+                    <a:srcRect/>
                     <a:stretch>
                       <a:fillRect/>
                     </a:stretch>
                   </pic:blipFill>
-                  <pic:spPr>
+                  <pic:spPr bwMode="auto">
                     <a:xfrm>
                       <a:off x="0" y="0"/>
-                      <a:ext cx="6120130" cy="3836035"/>
+                      <a:ext cx="6111240" cy="3116580"/>
                     </a:xfrm>
                     <a:prstGeom prst="rect">
                       <a:avLst/>
                     </a:prstGeom>
+                    <a:noFill/>
+                    <a:ln>
+                      <a:noFill/>
+                    </a:ln>
                   </pic:spPr>
                 </pic:pic>
               </a:graphicData>
@@ -309,13 +316,12 @@
           <w:sz w:val="24"/>
           <w:szCs w:val="24"/>
         </w:rPr>
-        <w:lastRenderedPageBreak/>
         <w:t>Specifiche:</w:t>
       </w:r>
     </w:p>
     <w:p>
       <w:pPr>
-        <w:pStyle w:val="ListParagraph"/>
+        <w:pStyle w:val="Paragrafoelenco"/>
         <w:numPr>
           <w:ilvl w:val="0"/>
           <w:numId w:val="1"/>
@@ -348,7 +354,15 @@
           <w:sz w:val="24"/>
           <w:szCs w:val="24"/>
         </w:rPr>
-        <w:t xml:space="preserve"> (cognome, nome, username, email, passwrd, data di nascita, foto profilo, breve descrizione di se stesso e posizione geografica)</w:t>
+        <w:t xml:space="preserve"> (cognome, nome, username, email, passwrd, data </w:t>
+      </w:r>
+      <w:r>
+        <w:rPr>
+          <w:sz w:val="24"/>
+          <w:szCs w:val="24"/>
+        </w:rPr>
+        <w:lastRenderedPageBreak/>
+        <w:t>di nascita, foto profilo, breve descrizione di se stesso e posizione geografica)</w:t>
       </w:r>
       <w:r>
         <w:rPr>
@@ -367,7 +381,7 @@
     </w:p>
     <w:p>
       <w:pPr>
-        <w:pStyle w:val="ListParagraph"/>
+        <w:pStyle w:val="Paragrafoelenco"/>
         <w:numPr>
           <w:ilvl w:val="0"/>
           <w:numId w:val="1"/>
@@ -405,7 +419,7 @@
     </w:p>
     <w:p>
       <w:pPr>
-        <w:pStyle w:val="ListParagraph"/>
+        <w:pStyle w:val="Paragrafoelenco"/>
         <w:numPr>
           <w:ilvl w:val="0"/>
           <w:numId w:val="1"/>
@@ -452,7 +466,7 @@
     </w:p>
     <w:p>
       <w:pPr>
-        <w:pStyle w:val="ListParagraph"/>
+        <w:pStyle w:val="Paragrafoelenco"/>
         <w:numPr>
           <w:ilvl w:val="0"/>
           <w:numId w:val="1"/>
@@ -483,7 +497,7 @@
     </w:p>
     <w:p>
       <w:pPr>
-        <w:pStyle w:val="ListParagraph"/>
+        <w:pStyle w:val="Paragrafoelenco"/>
         <w:numPr>
           <w:ilvl w:val="0"/>
           <w:numId w:val="1"/>
@@ -521,7 +535,7 @@
     </w:p>
     <w:p>
       <w:pPr>
-        <w:pStyle w:val="ListParagraph"/>
+        <w:pStyle w:val="Paragrafoelenco"/>
         <w:numPr>
           <w:ilvl w:val="0"/>
           <w:numId w:val="1"/>
@@ -552,7 +566,7 @@
     </w:p>
     <w:p>
       <w:pPr>
-        <w:pStyle w:val="ListParagraph"/>
+        <w:pStyle w:val="Paragrafoelenco"/>
         <w:numPr>
           <w:ilvl w:val="0"/>
           <w:numId w:val="1"/>
@@ -590,7 +604,7 @@
     </w:p>
     <w:p>
       <w:pPr>
-        <w:pStyle w:val="ListParagraph"/>
+        <w:pStyle w:val="Paragrafoelenco"/>
         <w:numPr>
           <w:ilvl w:val="0"/>
           <w:numId w:val="1"/>
@@ -1371,17 +1385,17 @@
     <w:lsdException w:name="Unresolved Mention" w:semiHidden="1" w:unhideWhenUsed="1"/>
     <w:lsdException w:name="Smart Link" w:semiHidden="1" w:unhideWhenUsed="1"/>
   </w:latentStyles>
-  <w:style w:type="paragraph" w:default="1" w:styleId="Normal">
+  <w:style w:type="paragraph" w:default="1" w:styleId="Normale">
     <w:name w:val="Normal"/>
     <w:qFormat/>
   </w:style>
-  <w:style w:type="character" w:default="1" w:styleId="DefaultParagraphFont">
+  <w:style w:type="character" w:default="1" w:styleId="Carpredefinitoparagrafo">
     <w:name w:val="Default Paragraph Font"/>
     <w:uiPriority w:val="1"/>
     <w:semiHidden/>
     <w:unhideWhenUsed/>
   </w:style>
-  <w:style w:type="table" w:default="1" w:styleId="TableNormal">
+  <w:style w:type="table" w:default="1" w:styleId="Tabellanormale">
     <w:name w:val="Normal Table"/>
     <w:uiPriority w:val="99"/>
     <w:semiHidden/>
@@ -1396,15 +1410,15 @@
       </w:tblCellMar>
     </w:tblPr>
   </w:style>
-  <w:style w:type="numbering" w:default="1" w:styleId="NoList">
+  <w:style w:type="numbering" w:default="1" w:styleId="Nessunelenco">
     <w:name w:val="No List"/>
     <w:uiPriority w:val="99"/>
     <w:semiHidden/>
     <w:unhideWhenUsed/>
   </w:style>
-  <w:style w:type="paragraph" w:styleId="ListParagraph">
+  <w:style w:type="paragraph" w:styleId="Paragrafoelenco">
     <w:name w:val="List Paragraph"/>
-    <w:basedOn w:val="Normal"/>
+    <w:basedOn w:val="Normale"/>
     <w:uiPriority w:val="34"/>
     <w:qFormat/>
     <w:rsid w:val="0053353E"/>

</xml_diff>

<commit_message>
screenshot per documentazione + gestione errore del caricamento immagine
</commit_message>
<xml_diff>
--- a/documentazioneApp.docx
+++ b/documentazioneApp.docx
@@ -219,7 +219,7 @@
                     </pic:cNvPicPr>
                   </pic:nvPicPr>
                   <pic:blipFill>
-                    <a:blip r:embed="rId5">
+                    <a:blip r:embed="rId6">
                       <a:extLst>
                         <a:ext uri="{28A0092B-C50C-407E-A947-70E740481C1C}">
                           <a14:useLocalDpi xmlns:a14="http://schemas.microsoft.com/office/drawing/2010/main" val="0"/>
@@ -299,6 +299,184 @@
           <w:szCs w:val="24"/>
         </w:rPr>
       </w:pPr>
+      <w:r>
+        <w:rPr>
+          <w:b/>
+          <w:bCs/>
+          <w:sz w:val="24"/>
+          <w:szCs w:val="24"/>
+        </w:rPr>
+        <w:br w:type="page"/>
+      </w:r>
+    </w:p>
+    <w:p>
+      <w:pPr>
+        <w:rPr>
+          <w:b/>
+          <w:bCs/>
+          <w:sz w:val="24"/>
+          <w:szCs w:val="24"/>
+        </w:rPr>
+      </w:pPr>
+      <w:r>
+        <w:rPr>
+          <w:b/>
+          <w:bCs/>
+          <w:noProof/>
+          <w:sz w:val="24"/>
+          <w:szCs w:val="24"/>
+        </w:rPr>
+        <w:lastRenderedPageBreak/>
+        <w:drawing>
+          <wp:anchor distT="0" distB="0" distL="114300" distR="114300" simplePos="0" relativeHeight="251660288" behindDoc="0" locked="0" layoutInCell="1" allowOverlap="1" wp14:anchorId="0847853F" wp14:editId="14B35172">
+            <wp:simplePos x="0" y="0"/>
+            <wp:positionH relativeFrom="margin">
+              <wp:posOffset>4621530</wp:posOffset>
+            </wp:positionH>
+            <wp:positionV relativeFrom="paragraph">
+              <wp:posOffset>0</wp:posOffset>
+            </wp:positionV>
+            <wp:extent cx="1013460" cy="2051050"/>
+            <wp:effectExtent l="0" t="0" r="0" b="6350"/>
+            <wp:wrapThrough wrapText="bothSides">
+              <wp:wrapPolygon edited="0">
+                <wp:start x="0" y="0"/>
+                <wp:lineTo x="0" y="21466"/>
+                <wp:lineTo x="21113" y="21466"/>
+                <wp:lineTo x="21113" y="0"/>
+                <wp:lineTo x="0" y="0"/>
+              </wp:wrapPolygon>
+            </wp:wrapThrough>
+            <wp:docPr id="4" name="Immagine 4"/>
+            <wp:cNvGraphicFramePr>
+              <a:graphicFrameLocks xmlns:a="http://schemas.openxmlformats.org/drawingml/2006/main" noChangeAspect="1"/>
+            </wp:cNvGraphicFramePr>
+            <a:graphic xmlns:a="http://schemas.openxmlformats.org/drawingml/2006/main">
+              <a:graphicData uri="http://schemas.openxmlformats.org/drawingml/2006/picture">
+                <pic:pic xmlns:pic="http://schemas.openxmlformats.org/drawingml/2006/picture">
+                  <pic:nvPicPr>
+                    <pic:cNvPr id="0" name="Picture 3"/>
+                    <pic:cNvPicPr>
+                      <a:picLocks noChangeAspect="1" noChangeArrowheads="1"/>
+                    </pic:cNvPicPr>
+                  </pic:nvPicPr>
+                  <pic:blipFill>
+                    <a:blip r:embed="rId7" cstate="print">
+                      <a:extLst>
+                        <a:ext uri="{28A0092B-C50C-407E-A947-70E740481C1C}">
+                          <a14:useLocalDpi xmlns:a14="http://schemas.microsoft.com/office/drawing/2010/main" val="0"/>
+                        </a:ext>
+                      </a:extLst>
+                    </a:blip>
+                    <a:srcRect/>
+                    <a:stretch>
+                      <a:fillRect/>
+                    </a:stretch>
+                  </pic:blipFill>
+                  <pic:spPr bwMode="auto">
+                    <a:xfrm>
+                      <a:off x="0" y="0"/>
+                      <a:ext cx="1013460" cy="2051050"/>
+                    </a:xfrm>
+                    <a:prstGeom prst="rect">
+                      <a:avLst/>
+                    </a:prstGeom>
+                    <a:noFill/>
+                    <a:ln>
+                      <a:noFill/>
+                    </a:ln>
+                  </pic:spPr>
+                </pic:pic>
+              </a:graphicData>
+            </a:graphic>
+            <wp14:sizeRelH relativeFrom="margin">
+              <wp14:pctWidth>0</wp14:pctWidth>
+            </wp14:sizeRelH>
+            <wp14:sizeRelV relativeFrom="margin">
+              <wp14:pctHeight>0</wp14:pctHeight>
+            </wp14:sizeRelV>
+          </wp:anchor>
+        </w:drawing>
+      </w:r>
+      <w:r>
+        <w:rPr>
+          <w:b/>
+          <w:bCs/>
+          <w:noProof/>
+          <w:sz w:val="24"/>
+          <w:szCs w:val="24"/>
+        </w:rPr>
+        <w:drawing>
+          <wp:anchor distT="0" distB="0" distL="114300" distR="114300" simplePos="0" relativeHeight="251659264" behindDoc="0" locked="0" layoutInCell="1" allowOverlap="1" wp14:anchorId="34FDCE1F" wp14:editId="7452FE2B">
+            <wp:simplePos x="0" y="0"/>
+            <wp:positionH relativeFrom="page">
+              <wp:posOffset>6423660</wp:posOffset>
+            </wp:positionH>
+            <wp:positionV relativeFrom="paragraph">
+              <wp:posOffset>0</wp:posOffset>
+            </wp:positionV>
+            <wp:extent cx="1024255" cy="2065020"/>
+            <wp:effectExtent l="0" t="0" r="4445" b="0"/>
+            <wp:wrapThrough wrapText="bothSides">
+              <wp:wrapPolygon edited="0">
+                <wp:start x="0" y="0"/>
+                <wp:lineTo x="0" y="21321"/>
+                <wp:lineTo x="21292" y="21321"/>
+                <wp:lineTo x="21292" y="0"/>
+                <wp:lineTo x="0" y="0"/>
+              </wp:wrapPolygon>
+            </wp:wrapThrough>
+            <wp:docPr id="1" name="Immagine 1"/>
+            <wp:cNvGraphicFramePr>
+              <a:graphicFrameLocks xmlns:a="http://schemas.openxmlformats.org/drawingml/2006/main" noChangeAspect="1"/>
+            </wp:cNvGraphicFramePr>
+            <a:graphic xmlns:a="http://schemas.openxmlformats.org/drawingml/2006/main">
+              <a:graphicData uri="http://schemas.openxmlformats.org/drawingml/2006/picture">
+                <pic:pic xmlns:pic="http://schemas.openxmlformats.org/drawingml/2006/picture">
+                  <pic:nvPicPr>
+                    <pic:cNvPr id="0" name="Picture 1"/>
+                    <pic:cNvPicPr>
+                      <a:picLocks noChangeAspect="1" noChangeArrowheads="1"/>
+                    </pic:cNvPicPr>
+                  </pic:nvPicPr>
+                  <pic:blipFill>
+                    <a:blip r:embed="rId8" cstate="print">
+                      <a:extLst>
+                        <a:ext uri="{28A0092B-C50C-407E-A947-70E740481C1C}">
+                          <a14:useLocalDpi xmlns:a14="http://schemas.microsoft.com/office/drawing/2010/main" val="0"/>
+                        </a:ext>
+                      </a:extLst>
+                    </a:blip>
+                    <a:srcRect/>
+                    <a:stretch>
+                      <a:fillRect/>
+                    </a:stretch>
+                  </pic:blipFill>
+                  <pic:spPr bwMode="auto">
+                    <a:xfrm>
+                      <a:off x="0" y="0"/>
+                      <a:ext cx="1024255" cy="2065020"/>
+                    </a:xfrm>
+                    <a:prstGeom prst="rect">
+                      <a:avLst/>
+                    </a:prstGeom>
+                    <a:noFill/>
+                    <a:ln>
+                      <a:noFill/>
+                    </a:ln>
+                  </pic:spPr>
+                </pic:pic>
+              </a:graphicData>
+            </a:graphic>
+            <wp14:sizeRelH relativeFrom="margin">
+              <wp14:pctWidth>0</wp14:pctWidth>
+            </wp14:sizeRelH>
+            <wp14:sizeRelV relativeFrom="margin">
+              <wp14:pctHeight>0</wp14:pctHeight>
+            </wp14:sizeRelV>
+          </wp:anchor>
+        </w:drawing>
+      </w:r>
     </w:p>
     <w:p>
       <w:pPr>
@@ -354,15 +532,7 @@
           <w:sz w:val="24"/>
           <w:szCs w:val="24"/>
         </w:rPr>
-        <w:t xml:space="preserve"> (cognome, nome, username, email, passwrd, data </w:t>
-      </w:r>
-      <w:r>
-        <w:rPr>
-          <w:sz w:val="24"/>
-          <w:szCs w:val="24"/>
-        </w:rPr>
-        <w:lastRenderedPageBreak/>
-        <w:t>di nascita, foto profilo, breve descrizione di se stesso e posizione geografica)</w:t>
+        <w:t xml:space="preserve"> (cognome, nome, username, email, passwrd, data di nascita, foto profilo, breve descrizione di se stesso e posizione geografica)</w:t>
       </w:r>
       <w:r>
         <w:rPr>
@@ -420,48 +590,271 @@
     <w:p>
       <w:pPr>
         <w:pStyle w:val="Paragrafoelenco"/>
-        <w:numPr>
-          <w:ilvl w:val="0"/>
-          <w:numId w:val="1"/>
-        </w:numPr>
-        <w:rPr>
-          <w:b/>
-          <w:bCs/>
-          <w:sz w:val="24"/>
-          <w:szCs w:val="24"/>
-        </w:rPr>
-      </w:pPr>
-      <w:r>
-        <w:rPr>
-          <w:b/>
-          <w:bCs/>
-          <w:sz w:val="24"/>
-          <w:szCs w:val="24"/>
-        </w:rPr>
-        <w:t xml:space="preserve">Inserimento domanda: </w:t>
-      </w:r>
-      <w:r>
-        <w:rPr>
-          <w:sz w:val="24"/>
-          <w:szCs w:val="24"/>
-        </w:rPr>
-        <w:t>inserimento di un quesito, catalogato in base ad una categoria, visibile a tutti gli altri utenti.</w:t>
-      </w:r>
-      <w:r>
-        <w:rPr>
-          <w:b/>
-          <w:bCs/>
-          <w:sz w:val="24"/>
-          <w:szCs w:val="24"/>
-        </w:rPr>
-        <w:t xml:space="preserve"> </w:t>
-      </w:r>
-      <w:r>
-        <w:rPr>
-          <w:sz w:val="24"/>
-          <w:szCs w:val="24"/>
-        </w:rPr>
-        <w:t>La domanda si presenterà in forma anonima, soltanto lo username sarà visibile agli altri.</w:t>
+        <w:rPr>
+          <w:b/>
+          <w:bCs/>
+          <w:sz w:val="24"/>
+          <w:szCs w:val="24"/>
+        </w:rPr>
+      </w:pPr>
+    </w:p>
+    <w:p>
+      <w:pPr>
+        <w:pStyle w:val="Paragrafoelenco"/>
+        <w:rPr>
+          <w:b/>
+          <w:bCs/>
+          <w:sz w:val="24"/>
+          <w:szCs w:val="24"/>
+        </w:rPr>
+      </w:pPr>
+    </w:p>
+    <w:p>
+      <w:pPr>
+        <w:pStyle w:val="Paragrafoelenco"/>
+        <w:rPr>
+          <w:b/>
+          <w:bCs/>
+          <w:sz w:val="24"/>
+          <w:szCs w:val="24"/>
+        </w:rPr>
+      </w:pPr>
+      <w:r>
+        <w:rPr>
+          <w:b/>
+          <w:bCs/>
+          <w:noProof/>
+          <w:sz w:val="24"/>
+          <w:szCs w:val="24"/>
+        </w:rPr>
+        <w:drawing>
+          <wp:anchor distT="0" distB="0" distL="114300" distR="114300" simplePos="0" relativeHeight="251662336" behindDoc="0" locked="0" layoutInCell="1" allowOverlap="1" wp14:anchorId="50197A26" wp14:editId="06CB8F80">
+            <wp:simplePos x="0" y="0"/>
+            <wp:positionH relativeFrom="column">
+              <wp:posOffset>4613275</wp:posOffset>
+            </wp:positionH>
+            <wp:positionV relativeFrom="paragraph">
+              <wp:posOffset>7620</wp:posOffset>
+            </wp:positionV>
+            <wp:extent cx="1069975" cy="2186940"/>
+            <wp:effectExtent l="0" t="0" r="0" b="3810"/>
+            <wp:wrapThrough wrapText="bothSides">
+              <wp:wrapPolygon edited="0">
+                <wp:start x="0" y="0"/>
+                <wp:lineTo x="0" y="21449"/>
+                <wp:lineTo x="21151" y="21449"/>
+                <wp:lineTo x="21151" y="0"/>
+                <wp:lineTo x="0" y="0"/>
+              </wp:wrapPolygon>
+            </wp:wrapThrough>
+            <wp:docPr id="6" name="Immagine 6"/>
+            <wp:cNvGraphicFramePr>
+              <a:graphicFrameLocks xmlns:a="http://schemas.openxmlformats.org/drawingml/2006/main" noChangeAspect="1"/>
+            </wp:cNvGraphicFramePr>
+            <a:graphic xmlns:a="http://schemas.openxmlformats.org/drawingml/2006/main">
+              <a:graphicData uri="http://schemas.openxmlformats.org/drawingml/2006/picture">
+                <pic:pic xmlns:pic="http://schemas.openxmlformats.org/drawingml/2006/picture">
+                  <pic:nvPicPr>
+                    <pic:cNvPr id="0" name="Picture 5"/>
+                    <pic:cNvPicPr>
+                      <a:picLocks noChangeAspect="1" noChangeArrowheads="1"/>
+                    </pic:cNvPicPr>
+                  </pic:nvPicPr>
+                  <pic:blipFill>
+                    <a:blip r:embed="rId9" cstate="print">
+                      <a:extLst>
+                        <a:ext uri="{28A0092B-C50C-407E-A947-70E740481C1C}">
+                          <a14:useLocalDpi xmlns:a14="http://schemas.microsoft.com/office/drawing/2010/main" val="0"/>
+                        </a:ext>
+                      </a:extLst>
+                    </a:blip>
+                    <a:srcRect/>
+                    <a:stretch>
+                      <a:fillRect/>
+                    </a:stretch>
+                  </pic:blipFill>
+                  <pic:spPr bwMode="auto">
+                    <a:xfrm>
+                      <a:off x="0" y="0"/>
+                      <a:ext cx="1069975" cy="2186940"/>
+                    </a:xfrm>
+                    <a:prstGeom prst="rect">
+                      <a:avLst/>
+                    </a:prstGeom>
+                    <a:noFill/>
+                    <a:ln>
+                      <a:noFill/>
+                    </a:ln>
+                  </pic:spPr>
+                </pic:pic>
+              </a:graphicData>
+            </a:graphic>
+            <wp14:sizeRelH relativeFrom="margin">
+              <wp14:pctWidth>0</wp14:pctWidth>
+            </wp14:sizeRelH>
+            <wp14:sizeRelV relativeFrom="margin">
+              <wp14:pctHeight>0</wp14:pctHeight>
+            </wp14:sizeRelV>
+          </wp:anchor>
+        </w:drawing>
+      </w:r>
+      <w:r>
+        <w:rPr>
+          <w:b/>
+          <w:bCs/>
+          <w:noProof/>
+          <w:sz w:val="24"/>
+          <w:szCs w:val="24"/>
+        </w:rPr>
+        <w:drawing>
+          <wp:anchor distT="0" distB="0" distL="114300" distR="114300" simplePos="0" relativeHeight="251664384" behindDoc="0" locked="0" layoutInCell="1" allowOverlap="1" wp14:anchorId="670669C9" wp14:editId="124AFD6D">
+            <wp:simplePos x="0" y="0"/>
+            <wp:positionH relativeFrom="column">
+              <wp:posOffset>3539490</wp:posOffset>
+            </wp:positionH>
+            <wp:positionV relativeFrom="paragraph">
+              <wp:posOffset>7620</wp:posOffset>
+            </wp:positionV>
+            <wp:extent cx="1051560" cy="2193290"/>
+            <wp:effectExtent l="0" t="0" r="0" b="0"/>
+            <wp:wrapThrough wrapText="bothSides">
+              <wp:wrapPolygon edited="0">
+                <wp:start x="0" y="0"/>
+                <wp:lineTo x="0" y="21387"/>
+                <wp:lineTo x="21130" y="21387"/>
+                <wp:lineTo x="21130" y="0"/>
+                <wp:lineTo x="0" y="0"/>
+              </wp:wrapPolygon>
+            </wp:wrapThrough>
+            <wp:docPr id="8" name="Immagine 8"/>
+            <wp:cNvGraphicFramePr>
+              <a:graphicFrameLocks xmlns:a="http://schemas.openxmlformats.org/drawingml/2006/main" noChangeAspect="1"/>
+            </wp:cNvGraphicFramePr>
+            <a:graphic xmlns:a="http://schemas.openxmlformats.org/drawingml/2006/main">
+              <a:graphicData uri="http://schemas.openxmlformats.org/drawingml/2006/picture">
+                <pic:pic xmlns:pic="http://schemas.openxmlformats.org/drawingml/2006/picture">
+                  <pic:nvPicPr>
+                    <pic:cNvPr id="0" name="Picture 7"/>
+                    <pic:cNvPicPr>
+                      <a:picLocks noChangeAspect="1" noChangeArrowheads="1"/>
+                    </pic:cNvPicPr>
+                  </pic:nvPicPr>
+                  <pic:blipFill>
+                    <a:blip r:embed="rId10" cstate="print">
+                      <a:extLst>
+                        <a:ext uri="{28A0092B-C50C-407E-A947-70E740481C1C}">
+                          <a14:useLocalDpi xmlns:a14="http://schemas.microsoft.com/office/drawing/2010/main" val="0"/>
+                        </a:ext>
+                      </a:extLst>
+                    </a:blip>
+                    <a:srcRect/>
+                    <a:stretch>
+                      <a:fillRect/>
+                    </a:stretch>
+                  </pic:blipFill>
+                  <pic:spPr bwMode="auto">
+                    <a:xfrm>
+                      <a:off x="0" y="0"/>
+                      <a:ext cx="1051560" cy="2193290"/>
+                    </a:xfrm>
+                    <a:prstGeom prst="rect">
+                      <a:avLst/>
+                    </a:prstGeom>
+                    <a:noFill/>
+                    <a:ln>
+                      <a:noFill/>
+                    </a:ln>
+                  </pic:spPr>
+                </pic:pic>
+              </a:graphicData>
+            </a:graphic>
+            <wp14:sizeRelH relativeFrom="margin">
+              <wp14:pctWidth>0</wp14:pctWidth>
+            </wp14:sizeRelH>
+            <wp14:sizeRelV relativeFrom="margin">
+              <wp14:pctHeight>0</wp14:pctHeight>
+            </wp14:sizeRelV>
+          </wp:anchor>
+        </w:drawing>
+      </w:r>
+      <w:r>
+        <w:rPr>
+          <w:b/>
+          <w:bCs/>
+          <w:noProof/>
+          <w:sz w:val="24"/>
+          <w:szCs w:val="24"/>
+        </w:rPr>
+        <w:drawing>
+          <wp:anchor distT="0" distB="0" distL="114300" distR="114300" simplePos="0" relativeHeight="251658240" behindDoc="0" locked="0" layoutInCell="1" allowOverlap="1" wp14:anchorId="4229E1BC" wp14:editId="6E298F44">
+            <wp:simplePos x="0" y="0"/>
+            <wp:positionH relativeFrom="margin">
+              <wp:posOffset>5697220</wp:posOffset>
+            </wp:positionH>
+            <wp:positionV relativeFrom="paragraph">
+              <wp:posOffset>9525</wp:posOffset>
+            </wp:positionV>
+            <wp:extent cx="1076325" cy="2186940"/>
+            <wp:effectExtent l="0" t="0" r="9525" b="3810"/>
+            <wp:wrapThrough wrapText="bothSides">
+              <wp:wrapPolygon edited="0">
+                <wp:start x="0" y="0"/>
+                <wp:lineTo x="0" y="21449"/>
+                <wp:lineTo x="21409" y="21449"/>
+                <wp:lineTo x="21409" y="0"/>
+                <wp:lineTo x="0" y="0"/>
+              </wp:wrapPolygon>
+            </wp:wrapThrough>
+            <wp:docPr id="3" name="Immagine 3"/>
+            <wp:cNvGraphicFramePr>
+              <a:graphicFrameLocks xmlns:a="http://schemas.openxmlformats.org/drawingml/2006/main" noChangeAspect="1"/>
+            </wp:cNvGraphicFramePr>
+            <a:graphic xmlns:a="http://schemas.openxmlformats.org/drawingml/2006/main">
+              <a:graphicData uri="http://schemas.openxmlformats.org/drawingml/2006/picture">
+                <pic:pic xmlns:pic="http://schemas.openxmlformats.org/drawingml/2006/picture">
+                  <pic:nvPicPr>
+                    <pic:cNvPr id="0" name="Picture 2"/>
+                    <pic:cNvPicPr>
+                      <a:picLocks noChangeAspect="1" noChangeArrowheads="1"/>
+                    </pic:cNvPicPr>
+                  </pic:nvPicPr>
+                  <pic:blipFill>
+                    <a:blip r:embed="rId11" cstate="print">
+                      <a:extLst>
+                        <a:ext uri="{28A0092B-C50C-407E-A947-70E740481C1C}">
+                          <a14:useLocalDpi xmlns:a14="http://schemas.microsoft.com/office/drawing/2010/main" val="0"/>
+                        </a:ext>
+                      </a:extLst>
+                    </a:blip>
+                    <a:srcRect/>
+                    <a:stretch>
+                      <a:fillRect/>
+                    </a:stretch>
+                  </pic:blipFill>
+                  <pic:spPr bwMode="auto">
+                    <a:xfrm>
+                      <a:off x="0" y="0"/>
+                      <a:ext cx="1076325" cy="2186940"/>
+                    </a:xfrm>
+                    <a:prstGeom prst="rect">
+                      <a:avLst/>
+                    </a:prstGeom>
+                    <a:noFill/>
+                    <a:ln>
+                      <a:noFill/>
+                    </a:ln>
+                  </pic:spPr>
+                </pic:pic>
+              </a:graphicData>
+            </a:graphic>
+            <wp14:sizeRelH relativeFrom="margin">
+              <wp14:pctWidth>0</wp14:pctWidth>
+            </wp14:sizeRelH>
+            <wp14:sizeRelV relativeFrom="margin">
+              <wp14:pctHeight>0</wp14:pctHeight>
+            </wp14:sizeRelV>
+          </wp:anchor>
+        </w:drawing>
       </w:r>
     </w:p>
     <w:p>
@@ -485,14 +878,30 @@
           <w:sz w:val="24"/>
           <w:szCs w:val="24"/>
         </w:rPr>
-        <w:t xml:space="preserve">Ordinamento domande: </w:t>
-      </w:r>
-      <w:r>
-        <w:rPr>
-          <w:sz w:val="24"/>
-          <w:szCs w:val="24"/>
-        </w:rPr>
-        <w:t>le domande si presenteranno ordinate in base alla prossimità geografica dell’autore e alla data di inserimento.</w:t>
+        <w:t xml:space="preserve">Inserimento domanda: </w:t>
+      </w:r>
+      <w:r>
+        <w:rPr>
+          <w:sz w:val="24"/>
+          <w:szCs w:val="24"/>
+        </w:rPr>
+        <w:t>inserimento di un quesito, catalogato in base ad una categoria, visibile a tutti gli altri utenti.</w:t>
+      </w:r>
+      <w:r>
+        <w:rPr>
+          <w:b/>
+          <w:bCs/>
+          <w:sz w:val="24"/>
+          <w:szCs w:val="24"/>
+        </w:rPr>
+        <w:t xml:space="preserve"> </w:t>
+      </w:r>
+      <w:r>
+        <w:rPr>
+          <w:sz w:val="24"/>
+          <w:szCs w:val="24"/>
+        </w:rPr>
+        <w:t>La domanda si presenterà in forma anonima, soltanto lo username sarà visibile agli altri.</w:t>
       </w:r>
     </w:p>
     <w:p>
@@ -516,21 +925,14 @@
           <w:sz w:val="24"/>
           <w:szCs w:val="24"/>
         </w:rPr>
-        <w:t>Filtro domande:</w:t>
-      </w:r>
-      <w:r>
-        <w:rPr>
-          <w:sz w:val="24"/>
-          <w:szCs w:val="24"/>
-        </w:rPr>
-        <w:t xml:space="preserve"> le domande possono essere filtrate</w:t>
-      </w:r>
-      <w:r>
-        <w:rPr>
-          <w:sz w:val="24"/>
-          <w:szCs w:val="24"/>
-        </w:rPr>
-        <w:t xml:space="preserve"> in base alla categoria di appartenenza.</w:t>
+        <w:t xml:space="preserve">Ordinamento domande: </w:t>
+      </w:r>
+      <w:r>
+        <w:rPr>
+          <w:sz w:val="24"/>
+          <w:szCs w:val="24"/>
+        </w:rPr>
+        <w:t>le domande si presenteranno ordinate in base alla prossimità geografica dell’autore e alla data di inserimento.</w:t>
       </w:r>
     </w:p>
     <w:p>
@@ -554,14 +956,197 @@
           <w:sz w:val="24"/>
           <w:szCs w:val="24"/>
         </w:rPr>
-        <w:t xml:space="preserve">Risposta: </w:t>
-      </w:r>
-      <w:r>
-        <w:rPr>
-          <w:sz w:val="24"/>
-          <w:szCs w:val="24"/>
-        </w:rPr>
-        <w:t>invio di una risposta all’autore di una domanda, trovata interessante.</w:t>
+        <w:t>Filtro domande:</w:t>
+      </w:r>
+      <w:r>
+        <w:rPr>
+          <w:sz w:val="24"/>
+          <w:szCs w:val="24"/>
+        </w:rPr>
+        <w:t xml:space="preserve"> le domande possono essere filtrate</w:t>
+      </w:r>
+      <w:r>
+        <w:rPr>
+          <w:sz w:val="24"/>
+          <w:szCs w:val="24"/>
+        </w:rPr>
+        <w:t xml:space="preserve"> in base alla categoria di appartenenza.</w:t>
+      </w:r>
+    </w:p>
+    <w:p>
+      <w:pPr>
+        <w:rPr>
+          <w:b/>
+          <w:bCs/>
+          <w:sz w:val="24"/>
+          <w:szCs w:val="24"/>
+        </w:rPr>
+      </w:pPr>
+      <w:r>
+        <w:rPr>
+          <w:b/>
+          <w:bCs/>
+          <w:noProof/>
+          <w:sz w:val="24"/>
+          <w:szCs w:val="24"/>
+        </w:rPr>
+        <w:drawing>
+          <wp:anchor distT="0" distB="0" distL="114300" distR="114300" simplePos="0" relativeHeight="251661312" behindDoc="0" locked="0" layoutInCell="1" allowOverlap="1" wp14:anchorId="107E821D" wp14:editId="62FBAF0C">
+            <wp:simplePos x="0" y="0"/>
+            <wp:positionH relativeFrom="column">
+              <wp:posOffset>5716905</wp:posOffset>
+            </wp:positionH>
+            <wp:positionV relativeFrom="paragraph">
+              <wp:posOffset>202565</wp:posOffset>
+            </wp:positionV>
+            <wp:extent cx="1032510" cy="2118360"/>
+            <wp:effectExtent l="0" t="0" r="0" b="0"/>
+            <wp:wrapThrough wrapText="bothSides">
+              <wp:wrapPolygon edited="0">
+                <wp:start x="0" y="0"/>
+                <wp:lineTo x="0" y="21367"/>
+                <wp:lineTo x="21122" y="21367"/>
+                <wp:lineTo x="21122" y="0"/>
+                <wp:lineTo x="0" y="0"/>
+              </wp:wrapPolygon>
+            </wp:wrapThrough>
+            <wp:docPr id="5" name="Immagine 5"/>
+            <wp:cNvGraphicFramePr>
+              <a:graphicFrameLocks xmlns:a="http://schemas.openxmlformats.org/drawingml/2006/main" noChangeAspect="1"/>
+            </wp:cNvGraphicFramePr>
+            <a:graphic xmlns:a="http://schemas.openxmlformats.org/drawingml/2006/main">
+              <a:graphicData uri="http://schemas.openxmlformats.org/drawingml/2006/picture">
+                <pic:pic xmlns:pic="http://schemas.openxmlformats.org/drawingml/2006/picture">
+                  <pic:nvPicPr>
+                    <pic:cNvPr id="0" name="Picture 4"/>
+                    <pic:cNvPicPr>
+                      <a:picLocks noChangeAspect="1" noChangeArrowheads="1"/>
+                    </pic:cNvPicPr>
+                  </pic:nvPicPr>
+                  <pic:blipFill>
+                    <a:blip r:embed="rId12" cstate="print">
+                      <a:extLst>
+                        <a:ext uri="{28A0092B-C50C-407E-A947-70E740481C1C}">
+                          <a14:useLocalDpi xmlns:a14="http://schemas.microsoft.com/office/drawing/2010/main" val="0"/>
+                        </a:ext>
+                      </a:extLst>
+                    </a:blip>
+                    <a:srcRect/>
+                    <a:stretch>
+                      <a:fillRect/>
+                    </a:stretch>
+                  </pic:blipFill>
+                  <pic:spPr bwMode="auto">
+                    <a:xfrm>
+                      <a:off x="0" y="0"/>
+                      <a:ext cx="1032510" cy="2118360"/>
+                    </a:xfrm>
+                    <a:prstGeom prst="rect">
+                      <a:avLst/>
+                    </a:prstGeom>
+                    <a:noFill/>
+                    <a:ln>
+                      <a:noFill/>
+                    </a:ln>
+                  </pic:spPr>
+                </pic:pic>
+              </a:graphicData>
+            </a:graphic>
+            <wp14:sizeRelH relativeFrom="margin">
+              <wp14:pctWidth>0</wp14:pctWidth>
+            </wp14:sizeRelH>
+            <wp14:sizeRelV relativeFrom="margin">
+              <wp14:pctHeight>0</wp14:pctHeight>
+            </wp14:sizeRelV>
+          </wp:anchor>
+        </w:drawing>
+      </w:r>
+    </w:p>
+    <w:p>
+      <w:pPr>
+        <w:rPr>
+          <w:b/>
+          <w:bCs/>
+          <w:sz w:val="24"/>
+          <w:szCs w:val="24"/>
+        </w:rPr>
+      </w:pPr>
+      <w:r>
+        <w:rPr>
+          <w:noProof/>
+          <w:sz w:val="24"/>
+          <w:szCs w:val="24"/>
+        </w:rPr>
+        <w:drawing>
+          <wp:anchor distT="0" distB="0" distL="114300" distR="114300" simplePos="0" relativeHeight="251663360" behindDoc="0" locked="0" layoutInCell="1" allowOverlap="1" wp14:anchorId="410050F3" wp14:editId="488D0A65">
+            <wp:simplePos x="0" y="0"/>
+            <wp:positionH relativeFrom="column">
+              <wp:posOffset>4659630</wp:posOffset>
+            </wp:positionH>
+            <wp:positionV relativeFrom="paragraph">
+              <wp:posOffset>4445</wp:posOffset>
+            </wp:positionV>
+            <wp:extent cx="1066800" cy="2113915"/>
+            <wp:effectExtent l="0" t="0" r="0" b="635"/>
+            <wp:wrapThrough wrapText="bothSides">
+              <wp:wrapPolygon edited="0">
+                <wp:start x="0" y="0"/>
+                <wp:lineTo x="0" y="21412"/>
+                <wp:lineTo x="21214" y="21412"/>
+                <wp:lineTo x="21214" y="0"/>
+                <wp:lineTo x="0" y="0"/>
+              </wp:wrapPolygon>
+            </wp:wrapThrough>
+            <wp:docPr id="7" name="Immagine 7"/>
+            <wp:cNvGraphicFramePr>
+              <a:graphicFrameLocks xmlns:a="http://schemas.openxmlformats.org/drawingml/2006/main" noChangeAspect="1"/>
+            </wp:cNvGraphicFramePr>
+            <a:graphic xmlns:a="http://schemas.openxmlformats.org/drawingml/2006/main">
+              <a:graphicData uri="http://schemas.openxmlformats.org/drawingml/2006/picture">
+                <pic:pic xmlns:pic="http://schemas.openxmlformats.org/drawingml/2006/picture">
+                  <pic:nvPicPr>
+                    <pic:cNvPr id="0" name="Picture 6"/>
+                    <pic:cNvPicPr>
+                      <a:picLocks noChangeAspect="1" noChangeArrowheads="1"/>
+                    </pic:cNvPicPr>
+                  </pic:nvPicPr>
+                  <pic:blipFill>
+                    <a:blip r:embed="rId13" cstate="print">
+                      <a:extLst>
+                        <a:ext uri="{28A0092B-C50C-407E-A947-70E740481C1C}">
+                          <a14:useLocalDpi xmlns:a14="http://schemas.microsoft.com/office/drawing/2010/main" val="0"/>
+                        </a:ext>
+                      </a:extLst>
+                    </a:blip>
+                    <a:srcRect/>
+                    <a:stretch>
+                      <a:fillRect/>
+                    </a:stretch>
+                  </pic:blipFill>
+                  <pic:spPr bwMode="auto">
+                    <a:xfrm>
+                      <a:off x="0" y="0"/>
+                      <a:ext cx="1066800" cy="2113915"/>
+                    </a:xfrm>
+                    <a:prstGeom prst="rect">
+                      <a:avLst/>
+                    </a:prstGeom>
+                    <a:noFill/>
+                    <a:ln>
+                      <a:noFill/>
+                    </a:ln>
+                  </pic:spPr>
+                </pic:pic>
+              </a:graphicData>
+            </a:graphic>
+            <wp14:sizeRelH relativeFrom="margin">
+              <wp14:pctWidth>0</wp14:pctWidth>
+            </wp14:sizeRelH>
+            <wp14:sizeRelV relativeFrom="margin">
+              <wp14:pctHeight>0</wp14:pctHeight>
+            </wp14:sizeRelV>
+          </wp:anchor>
+        </w:drawing>
       </w:r>
     </w:p>
     <w:p>
@@ -585,21 +1170,14 @@
           <w:sz w:val="24"/>
           <w:szCs w:val="24"/>
         </w:rPr>
-        <w:t xml:space="preserve">Chat: </w:t>
-      </w:r>
-      <w:r>
-        <w:rPr>
-          <w:sz w:val="24"/>
-          <w:szCs w:val="24"/>
-        </w:rPr>
-        <w:t>avuto il riscontro domanda-risposta, può iniziare una chat tra i due utenti</w:t>
-      </w:r>
-      <w:r>
-        <w:rPr>
-          <w:sz w:val="24"/>
-          <w:szCs w:val="24"/>
-        </w:rPr>
-        <w:t>.</w:t>
+        <w:t xml:space="preserve">Risposta: </w:t>
+      </w:r>
+      <w:r>
+        <w:rPr>
+          <w:sz w:val="24"/>
+          <w:szCs w:val="24"/>
+        </w:rPr>
+        <w:t>invio di una risposta all’autore di una domanda, trovata interessante.</w:t>
       </w:r>
     </w:p>
     <w:p>
@@ -623,6 +1201,44 @@
           <w:sz w:val="24"/>
           <w:szCs w:val="24"/>
         </w:rPr>
+        <w:t xml:space="preserve">Chat: </w:t>
+      </w:r>
+      <w:r>
+        <w:rPr>
+          <w:sz w:val="24"/>
+          <w:szCs w:val="24"/>
+        </w:rPr>
+        <w:t>avuto il riscontro domanda-risposta, può iniziare una chat tra i due utenti</w:t>
+      </w:r>
+      <w:r>
+        <w:rPr>
+          <w:sz w:val="24"/>
+          <w:szCs w:val="24"/>
+        </w:rPr>
+        <w:t>.</w:t>
+      </w:r>
+    </w:p>
+    <w:p>
+      <w:pPr>
+        <w:pStyle w:val="Paragrafoelenco"/>
+        <w:numPr>
+          <w:ilvl w:val="0"/>
+          <w:numId w:val="1"/>
+        </w:numPr>
+        <w:rPr>
+          <w:b/>
+          <w:bCs/>
+          <w:sz w:val="24"/>
+          <w:szCs w:val="24"/>
+        </w:rPr>
+      </w:pPr>
+      <w:r>
+        <w:rPr>
+          <w:b/>
+          <w:bCs/>
+          <w:sz w:val="24"/>
+          <w:szCs w:val="24"/>
+        </w:rPr>
         <w:t xml:space="preserve">Area personale: </w:t>
       </w:r>
       <w:r>
@@ -788,6 +1404,7 @@
           <w:sz w:val="24"/>
           <w:szCs w:val="24"/>
         </w:rPr>
+        <w:lastRenderedPageBreak/>
         <w:t xml:space="preserve">Il tipo di database usato è mySql, un DB relazionale. </w:t>
       </w:r>
     </w:p>
@@ -1723,4 +2340,16 @@
     </a:ext>
   </a:extLst>
 </a:theme>
+</file>
+
+<file path=customXml/item1.xml><?xml version="1.0" encoding="utf-8"?>
+<b:Sources xmlns:b="http://schemas.openxmlformats.org/officeDocument/2006/bibliography" xmlns="http://schemas.openxmlformats.org/officeDocument/2006/bibliography" SelectedStyle="\APASixthEditionOfficeOnline.xsl" StyleName="APA" Version="6"/>
+</file>
+
+<file path=customXml/itemProps1.xml><?xml version="1.0" encoding="utf-8"?>
+<ds:datastoreItem xmlns:ds="http://schemas.openxmlformats.org/officeDocument/2006/customXml" ds:itemID="{0773A380-0DAD-40BE-B991-D0DBB2B7DF0D}">
+  <ds:schemaRefs>
+    <ds:schemaRef ds:uri="http://schemas.openxmlformats.org/officeDocument/2006/bibliography"/>
+  </ds:schemaRefs>
+</ds:datastoreItem>
 </file>
</xml_diff>